<commit_message>
Planung und Storyboard so gut wie fertig
</commit_message>
<xml_diff>
--- a/Storyboard_kaylivdan.docx
+++ b/Storyboard_kaylivdan.docx
@@ -6,12 +6,12 @@
       <w:pPr>
         <w:pStyle w:val="berschrift1"/>
         <w:rPr>
-          <w:lang w:val="de-CH"/>
-        </w:rPr>
-      </w:pPr>
-      <w:r>
-        <w:rPr>
-          <w:lang w:val="de-CH"/>
+          <w:lang w:val="en-GB"/>
+        </w:rPr>
+      </w:pPr>
+      <w:r>
+        <w:rPr>
+          <w:lang w:val="en-GB"/>
         </w:rPr>
         <w:t>Storyboard</w:t>
       </w:r>
@@ -20,12 +20,12 @@
       <w:pPr>
         <w:pStyle w:val="berschrift2"/>
         <w:rPr>
-          <w:lang w:val="de-CH"/>
-        </w:rPr>
-      </w:pPr>
-      <w:r>
-        <w:rPr>
-          <w:lang w:val="de-CH"/>
+          <w:lang w:val="en-GB"/>
+        </w:rPr>
+      </w:pPr>
+      <w:r>
+        <w:rPr>
+          <w:lang w:val="en-GB"/>
         </w:rPr>
         <w:t>Infos:</w:t>
       </w:r>
@@ -89,16 +89,8 @@
         <w:rPr>
           <w:lang w:val="de-CH"/>
         </w:rPr>
-        <w:t xml:space="preserve">Danae </w:t>
-      </w:r>
-      <w:proofErr w:type="spellStart"/>
-      <w:r>
-        <w:rPr>
-          <w:lang w:val="de-CH"/>
-        </w:rPr>
-        <w:t>Kotsaris</w:t>
-      </w:r>
-      <w:proofErr w:type="spellEnd"/>
+        <w:t>Danae Kotsaris</w:t>
+      </w:r>
     </w:p>
     <w:p>
       <w:pPr>
@@ -438,21 +430,7 @@
         <w:rPr>
           <w:lang w:val="de-CH"/>
         </w:rPr>
-        <w:t xml:space="preserve">Der Spieler bekommt einen bestimmten Score. Desto höher der </w:t>
-      </w:r>
-      <w:proofErr w:type="gramStart"/>
-      <w:r>
-        <w:rPr>
-          <w:lang w:val="de-CH"/>
-        </w:rPr>
-        <w:t>Score</w:t>
-      </w:r>
-      <w:proofErr w:type="gramEnd"/>
-      <w:r>
-        <w:rPr>
-          <w:lang w:val="de-CH"/>
-        </w:rPr>
-        <w:t xml:space="preserve"> desto besser der Spieler.</w:t>
+        <w:t>Der Spieler bekommt einen bestimmten Score. Desto höher der Score desto besser der Spieler.</w:t>
       </w:r>
     </w:p>
     <w:p>
@@ -1180,16 +1158,8 @@
               <w:rPr>
                 <w:lang w:val="de-CH"/>
               </w:rPr>
-              <w:t xml:space="preserve">Spiel beenden, wenn Hindernis </w:t>
-            </w:r>
-            <w:proofErr w:type="gramStart"/>
-            <w:r>
-              <w:rPr>
-                <w:lang w:val="de-CH"/>
-              </w:rPr>
-              <w:t>berührt</w:t>
-            </w:r>
-            <w:proofErr w:type="gramEnd"/>
+              <w:t>Spiel beenden, wenn Hindernis berührt</w:t>
+            </w:r>
           </w:p>
         </w:tc>
       </w:tr>
@@ -1422,13 +1392,6 @@
         </w:rPr>
       </w:pPr>
     </w:p>
-    <w:p>
-      <w:pPr>
-        <w:rPr>
-          <w:lang w:val="de-CH"/>
-        </w:rPr>
-      </w:pPr>
-    </w:p>
     <w:tbl>
       <w:tblPr>
         <w:tblStyle w:val="Tabellenraster"/>
@@ -1436,13 +1399,13 @@
         <w:tblLook w:val="04A0" w:firstRow="1" w:lastRow="0" w:firstColumn="1" w:lastColumn="0" w:noHBand="0" w:noVBand="1"/>
       </w:tblPr>
       <w:tblGrid>
-        <w:gridCol w:w="1413"/>
-        <w:gridCol w:w="7603"/>
+        <w:gridCol w:w="1555"/>
+        <w:gridCol w:w="7461"/>
       </w:tblGrid>
       <w:tr>
         <w:tc>
           <w:tcPr>
-            <w:tcW w:w="1413" w:type="dxa"/>
+            <w:tcW w:w="1555" w:type="dxa"/>
           </w:tcPr>
           <w:p>
             <w:pPr>
@@ -1454,25 +1417,13 @@
               <w:rPr>
                 <w:lang w:val="de-CH"/>
               </w:rPr>
-              <w:t>Feature</w:t>
-            </w:r>
-            <w:r>
-              <w:rPr>
-                <w:lang w:val="de-CH"/>
-              </w:rPr>
-              <w:t xml:space="preserve"> 6</w:t>
-            </w:r>
-            <w:r>
-              <w:rPr>
-                <w:lang w:val="de-CH"/>
-              </w:rPr>
-              <w:t>:</w:t>
+              <w:t>Feature 6:</w:t>
             </w:r>
           </w:p>
         </w:tc>
         <w:tc>
           <w:tcPr>
-            <w:tcW w:w="7603" w:type="dxa"/>
+            <w:tcW w:w="7461" w:type="dxa"/>
           </w:tcPr>
           <w:p>
             <w:pPr>
@@ -1484,13 +1435,7 @@
               <w:rPr>
                 <w:lang w:val="de-CH"/>
               </w:rPr>
-              <w:t>Farb</w:t>
-            </w:r>
-            <w:r>
-              <w:rPr>
-                <w:lang w:val="de-CH"/>
-              </w:rPr>
-              <w:t>e Rot für Spieler 1 und Farbe Blau für Spieler 2</w:t>
+              <w:t>Spiel neu starten</w:t>
             </w:r>
           </w:p>
         </w:tc>
@@ -1498,7 +1443,7 @@
       <w:tr>
         <w:tc>
           <w:tcPr>
-            <w:tcW w:w="1413" w:type="dxa"/>
+            <w:tcW w:w="1555" w:type="dxa"/>
           </w:tcPr>
           <w:p>
             <w:pPr>
@@ -1510,13 +1455,13 @@
               <w:rPr>
                 <w:lang w:val="de-CH"/>
               </w:rPr>
-              <w:t xml:space="preserve">Priorität: </w:t>
+              <w:t>Priorität:</w:t>
             </w:r>
           </w:p>
         </w:tc>
         <w:tc>
           <w:tcPr>
-            <w:tcW w:w="7603" w:type="dxa"/>
+            <w:tcW w:w="7461" w:type="dxa"/>
           </w:tcPr>
           <w:p>
             <w:pPr>
@@ -1528,7 +1473,7 @@
               <w:rPr>
                 <w:lang w:val="de-CH"/>
               </w:rPr>
-              <w:t>Tief</w:t>
+              <w:t>Mittel</w:t>
             </w:r>
           </w:p>
         </w:tc>
@@ -1536,7 +1481,7 @@
       <w:tr>
         <w:tc>
           <w:tcPr>
-            <w:tcW w:w="1413" w:type="dxa"/>
+            <w:tcW w:w="1555" w:type="dxa"/>
           </w:tcPr>
           <w:p>
             <w:pPr>
@@ -1548,13 +1493,13 @@
               <w:rPr>
                 <w:lang w:val="de-CH"/>
               </w:rPr>
-              <w:t xml:space="preserve">Zeit: </w:t>
+              <w:t>Zeit:</w:t>
             </w:r>
           </w:p>
         </w:tc>
         <w:tc>
           <w:tcPr>
-            <w:tcW w:w="7603" w:type="dxa"/>
+            <w:tcW w:w="7461" w:type="dxa"/>
           </w:tcPr>
           <w:p>
             <w:pPr>
@@ -1566,18 +1511,19 @@
               <w:rPr>
                 <w:lang w:val="de-CH"/>
               </w:rPr>
-              <w:t>1</w:t>
-            </w:r>
-            <w:r>
-              <w:rPr>
-                <w:lang w:val="de-CH"/>
-              </w:rPr>
-              <w:t>5min</w:t>
+              <w:t>45 min.</w:t>
             </w:r>
           </w:p>
         </w:tc>
       </w:tr>
     </w:tbl>
+    <w:p>
+      <w:pPr>
+        <w:rPr>
+          <w:lang w:val="de-CH"/>
+        </w:rPr>
+      </w:pPr>
+    </w:p>
     <w:p>
       <w:pPr>
         <w:rPr>

</xml_diff>